<commit_message>
Update CE65-12 Progress Report 2565 ครั้งที่ 3.docx
</commit_message>
<xml_diff>
--- a/Docs/Progression/semester 2 progession report/CE65-12 Progress Report 2565 ครั้งที่ 3.docx
+++ b/Docs/Progression/semester 2 progession report/CE65-12 Progress Report 2565 ครั้งที่ 3.docx
@@ -4,7 +4,7 @@
   <w:body>
     <w:p>
       <w:pPr>
-        <w:pStyle w:val="1"/>
+        <w:pStyle w:val="Heading1"/>
       </w:pPr>
       <w:r>
         <w:rPr>
@@ -206,7 +206,7 @@
     </w:p>
     <w:p>
       <w:pPr>
-        <w:pStyle w:val="a0"/>
+        <w:pStyle w:val="ListParagraph"/>
         <w:numPr>
           <w:ilvl w:val="0"/>
           <w:numId w:val="10"/>
@@ -215,7 +215,7 @@
       </w:pPr>
       <w:r>
         <w:rPr>
-          <w:rStyle w:val="20"/>
+          <w:rStyle w:val="Heading2Char"/>
           <w:rFonts w:hint="cs"/>
           <w:cs/>
         </w:rPr>
@@ -237,7 +237,7 @@
     </w:p>
     <w:p>
       <w:pPr>
-        <w:pStyle w:val="2"/>
+        <w:pStyle w:val="Heading2"/>
         <w:numPr>
           <w:ilvl w:val="0"/>
           <w:numId w:val="10"/>
@@ -389,7 +389,7 @@
     </w:p>
     <w:p>
       <w:pPr>
-        <w:pStyle w:val="2"/>
+        <w:pStyle w:val="Heading2"/>
         <w:numPr>
           <w:ilvl w:val="0"/>
           <w:numId w:val="10"/>
@@ -447,21 +447,7 @@
           <w:rFonts w:hint="cs"/>
           <w:cs/>
         </w:rPr>
-        <w:t xml:space="preserve"> เข้าไปโดยจะมี 3 ส่วนคือ 1. ส่วนหน้ารวมของตลาด 2.ส่วนหน้าของสินค้าแต่ละชิ้น 3.ส่วนหน้าการเพิ่มสินค้า โดยที่ใน</w:t>
-      </w:r>
-      <w:r>
-        <w:rPr>
-          <w:rFonts w:hint="cs"/>
-          <w:cs/>
-        </w:rPr>
-        <w:t>ส่วนหน้าของสินค้าแต่ละชิ้น</w:t>
-      </w:r>
-      <w:r>
-        <w:rPr>
-          <w:rFonts w:hint="cs"/>
-          <w:cs/>
-        </w:rPr>
-        <w:t xml:space="preserve">นั้นจะมีการเชื่อมต่อไปหน้า </w:t>
+        <w:t xml:space="preserve"> เข้าไปโดยจะมี 3 ส่วนคือ 1. ส่วนหน้ารวมของตลาด 2.ส่วนหน้าของสินค้าแต่ละชิ้น 3.ส่วนหน้าการเพิ่มสินค้า โดยที่ในส่วนหน้าของสินค้าแต่ละชิ้นนั้นจะมีการเชื่อมต่อไปหน้า </w:t>
       </w:r>
       <w:r>
         <w:t>Image</w:t>
@@ -477,21 +463,7 @@
           <w:rFonts w:hint="cs"/>
           <w:cs/>
         </w:rPr>
-        <w:t>เพื่อสามารถนำสินค้านั้นๆ ไปทดลองใช้งานและประมวลผลได้ และในส่วนของที่เป็น</w:t>
-      </w:r>
-      <w:r>
-        <w:rPr>
-          <w:rFonts w:hint="cs"/>
-          <w:cs/>
-        </w:rPr>
-        <w:t>ส่วนหน้าการเพิ่มสินค้า</w:t>
-      </w:r>
-      <w:r>
-        <w:rPr>
-          <w:rFonts w:hint="cs"/>
-          <w:cs/>
-        </w:rPr>
-        <w:t xml:space="preserve">ก็จะสามารถเพิ่มสินค้าเข้าไปยังฐานข้อมูลเพื่อแสดงผลได้ แต่ยังขาดในส่วนของการตรวจสอบ </w:t>
+        <w:t xml:space="preserve">เพื่อสามารถนำสินค้านั้นๆ ไปทดลองใช้งานและประมวลผลได้ และในส่วนของที่เป็นส่วนหน้าการเพิ่มสินค้าก็จะสามารถเพิ่มสินค้าเข้าไปยังฐานข้อมูลเพื่อแสดงผลได้ แต่ยังขาดในส่วนของการตรวจสอบ </w:t>
       </w:r>
       <w:r>
         <w:t xml:space="preserve">Weight </w:t>
@@ -531,6 +503,7 @@
       </w:pPr>
       <w:r>
         <w:rPr>
+          <w:noProof/>
           <w:cs/>
         </w:rPr>
         <w:drawing>
@@ -580,14 +553,7 @@
           <w:rFonts w:hint="cs"/>
           <w:cs/>
         </w:rPr>
-        <w:t>รูปของ</w:t>
-      </w:r>
-      <w:r>
-        <w:rPr>
-          <w:rFonts w:hint="cs"/>
-          <w:cs/>
-        </w:rPr>
-        <w:t>ส่วนหน้ารวมแสดงสินค้าทั้งหมด</w:t>
+        <w:t>รูปของส่วนหน้ารวมแสดงสินค้าทั้งหมด</w:t>
       </w:r>
     </w:p>
     <w:p>
@@ -597,6 +563,7 @@
       </w:pPr>
       <w:r>
         <w:rPr>
+          <w:noProof/>
           <w:cs/>
         </w:rPr>
         <w:lastRenderedPageBreak/>
@@ -641,23 +608,13 @@
       <w:pPr>
         <w:ind w:left="426" w:firstLine="283"/>
         <w:jc w:val="center"/>
-        <w:rPr>
-          <w:rFonts w:hint="cs"/>
-        </w:rPr>
-      </w:pPr>
-      <w:r>
-        <w:rPr>
-          <w:rFonts w:hint="cs"/>
-          <w:cs/>
-        </w:rPr>
-        <w:t>รูปของส่วนหน้าแสดงสินค้า</w:t>
-      </w:r>
-      <w:r>
-        <w:rPr>
-          <w:rFonts w:hint="cs"/>
-          <w:cs/>
-        </w:rPr>
-        <w:t xml:space="preserve">นั้นๆ พร้อมปุ่มสำหรับเชื่อมต่อไปหน้า </w:t>
+      </w:pPr>
+      <w:r>
+        <w:rPr>
+          <w:rFonts w:hint="cs"/>
+          <w:cs/>
+        </w:rPr>
+        <w:t xml:space="preserve">รูปของส่วนหน้าแสดงสินค้านั้นๆ พร้อมปุ่มสำหรับเชื่อมต่อไปหน้า </w:t>
       </w:r>
       <w:r>
         <w:t>Image processing application</w:t>
@@ -711,6 +668,7 @@
         <w:ind w:left="360" w:firstLine="360"/>
         <w:jc w:val="both"/>
         <w:rPr>
+          <w:rFonts w:hint="cs"/>
           <w:cs/>
         </w:rPr>
       </w:pPr>
@@ -737,30 +695,27 @@
           <w:rFonts w:hint="cs"/>
           <w:cs/>
         </w:rPr>
-        <w:t>ได้ทำการติดตั้ง</w:t>
-      </w:r>
-      <w:r>
-        <w:t xml:space="preserve"> MicroK8S</w:t>
-      </w:r>
-      <w:r>
-        <w:rPr>
-          <w:rFonts w:hint="cs"/>
-          <w:cs/>
-        </w:rPr>
-        <w:t xml:space="preserve"> ทั้ง </w:t>
-      </w:r>
-      <w:r>
-        <w:t xml:space="preserve">3 </w:t>
-      </w:r>
-      <w:r>
-        <w:rPr>
-          <w:rFonts w:hint="cs"/>
-          <w:cs/>
-        </w:rPr>
-        <w:t>เครื่องโดยใช้เครื่องของห้องทดลอง</w:t>
-      </w:r>
-      <w:r>
-        <w:t xml:space="preserve"> DIP</w:t>
+        <w:t>ได้ทำการ</w:t>
+      </w:r>
+      <w:r>
+        <w:rPr>
+          <w:rFonts w:hint="cs"/>
+          <w:cs/>
+        </w:rPr>
+        <w:t>เชื่อมต่อ</w:t>
+      </w:r>
+      <w:r>
+        <w:t xml:space="preserve"> Cluster</w:t>
+      </w:r>
+      <w:r>
+        <w:rPr>
+          <w:rFonts w:hint="cs"/>
+          <w:cs/>
+        </w:rPr>
+        <w:t xml:space="preserve"> เรียบร้อยแล้ว และ ได้ทำการทดสอบการทำงานต่าง ๆ เช่น การรันด้วย</w:t>
+      </w:r>
+      <w:r>
+        <w:t xml:space="preserve"> CPU</w:t>
       </w:r>
       <w:r>
         <w:rPr>
@@ -770,356 +725,280 @@
         <w:t xml:space="preserve"> และ </w:t>
       </w:r>
       <w:r>
-        <w:t>2</w:t>
-      </w:r>
-      <w:r>
-        <w:rPr>
-          <w:rFonts w:hint="cs"/>
-          <w:cs/>
-        </w:rPr>
-        <w:t xml:space="preserve"> เครื่องของนักศึกษาในการทำการทดลอง และ ติดตั้งระบบขึ้นมา</w:t>
-      </w:r>
-      <w:r>
-        <w:rPr>
-          <w:rFonts w:hint="cs"/>
-          <w:cs/>
-        </w:rPr>
-        <w:t xml:space="preserve">สำหรับการทำโครงงานโดยจะมีเครื่อง </w:t>
-      </w:r>
-      <w:r>
-        <w:t>1</w:t>
-      </w:r>
-      <w:r>
-        <w:rPr>
-          <w:rFonts w:hint="cs"/>
-          <w:cs/>
-        </w:rPr>
-        <w:t xml:space="preserve"> เครื่องที่สามารถใช้งาน</w:t>
-      </w:r>
-      <w:r>
-        <w:t xml:space="preserve"> GPU</w:t>
-      </w:r>
-      <w:r>
-        <w:rPr>
-          <w:rFonts w:hint="cs"/>
-          <w:cs/>
-        </w:rPr>
-        <w:t xml:space="preserve"> ได้เพื่อให้การกระจายงานมีส่งต่องานเข้าไปยังเครื่องที่รองรับ</w:t>
-      </w:r>
-      <w:r>
-        <w:t xml:space="preserve"> GPU</w:t>
-      </w:r>
-      <w:r>
-        <w:rPr>
-          <w:rFonts w:hint="cs"/>
-          <w:cs/>
-        </w:rPr>
-        <w:t xml:space="preserve"> เป็นหลักตามกรณีของระดับ</w:t>
-      </w:r>
-      <w:r>
-        <w:t xml:space="preserve"> User</w:t>
-      </w:r>
-      <w:r>
-        <w:rPr>
-          <w:rFonts w:hint="cs"/>
-          <w:cs/>
-        </w:rPr>
-        <w:t xml:space="preserve"> ที่สามารถเข้าใช้งานทรัพยากรใดได้</w:t>
+        <w:t>GPU</w:t>
+      </w:r>
+      <w:r>
+        <w:rPr>
+          <w:rFonts w:hint="cs"/>
+          <w:cs/>
+        </w:rPr>
+        <w:t xml:space="preserve"> การสั่งงานประมวลผลด้วย </w:t>
+      </w:r>
+      <w:r>
+        <w:t>Application</w:t>
+      </w:r>
+      <w:r>
+        <w:rPr>
+          <w:rFonts w:hint="cs"/>
+          <w:cs/>
+        </w:rPr>
+        <w:t xml:space="preserve"> ที่ได้ทำการพัฒนาไว้แล้วในภาคเรียนที่ 1 และ ได้ทำการสร้าง</w:t>
+      </w:r>
+      <w:r>
+        <w:t xml:space="preserve"> Script</w:t>
+      </w:r>
+      <w:r>
+        <w:rPr>
+          <w:rFonts w:hint="cs"/>
+          <w:cs/>
+        </w:rPr>
+        <w:t xml:space="preserve"> สำหรับรันงานประมวลผลภายในตัวเว็บที่อยู่ภายในระบบ</w:t>
+      </w:r>
+      <w:r>
+        <w:t xml:space="preserve"> Cluster</w:t>
+      </w:r>
+      <w:r>
+        <w:rPr>
+          <w:rFonts w:hint="cs"/>
+          <w:cs/>
+        </w:rPr>
+        <w:t xml:space="preserve"> ให้สามารถสั่งงานประมวลผลเข้าไปในระบบได้ด้วยเช่นกัน</w:t>
       </w:r>
     </w:p>
     <w:p>
       <w:pPr>
-        <w:ind w:left="360" w:hanging="360"/>
-        <w:jc w:val="center"/>
-      </w:pPr>
-      <w:r>
-        <w:rPr>
-          <w:noProof/>
-        </w:rPr>
-        <w:drawing>
-          <wp:inline distT="0" distB="0" distL="0" distR="0" wp14:anchorId="7535EBF4" wp14:editId="0358061D">
-            <wp:extent cx="3512820" cy="2634615"/>
-            <wp:effectExtent l="0" t="0" r="0" b="0"/>
-            <wp:docPr id="3" name="รูปภาพ 3"/>
-            <wp:cNvGraphicFramePr>
-              <a:graphicFrameLocks xmlns:a="http://schemas.openxmlformats.org/drawingml/2006/main" noChangeAspect="1"/>
-            </wp:cNvGraphicFramePr>
-            <a:graphic xmlns:a="http://schemas.openxmlformats.org/drawingml/2006/main">
-              <a:graphicData uri="http://schemas.openxmlformats.org/drawingml/2006/picture">
-                <pic:pic xmlns:pic="http://schemas.openxmlformats.org/drawingml/2006/picture">
-                  <pic:nvPicPr>
-                    <pic:cNvPr id="0" name="Picture 1"/>
-                    <pic:cNvPicPr>
-                      <a:picLocks noChangeAspect="1" noChangeArrowheads="1"/>
-                    </pic:cNvPicPr>
-                  </pic:nvPicPr>
-                  <pic:blipFill>
-                    <a:blip r:embed="rId12" cstate="print">
-                      <a:extLst>
-                        <a:ext uri="{28A0092B-C50C-407E-A947-70E740481C1C}">
-                          <a14:useLocalDpi xmlns:a14="http://schemas.microsoft.com/office/drawing/2010/main" val="0"/>
-                        </a:ext>
-                      </a:extLst>
-                    </a:blip>
-                    <a:srcRect/>
-                    <a:stretch>
-                      <a:fillRect/>
-                    </a:stretch>
-                  </pic:blipFill>
-                  <pic:spPr bwMode="auto">
-                    <a:xfrm>
-                      <a:off x="0" y="0"/>
-                      <a:ext cx="3512820" cy="2634615"/>
-                    </a:xfrm>
-                    <a:prstGeom prst="rect">
-                      <a:avLst/>
-                    </a:prstGeom>
-                    <a:noFill/>
-                    <a:ln>
-                      <a:noFill/>
-                    </a:ln>
-                  </pic:spPr>
-                </pic:pic>
-              </a:graphicData>
-            </a:graphic>
-          </wp:inline>
-        </w:drawing>
-      </w:r>
-      <w:r>
-        <w:br/>
-      </w:r>
-      <w:r>
-        <w:rPr>
-          <w:rFonts w:hint="cs"/>
-          <w:cs/>
-        </w:rPr>
-        <w:t>รูปของ</w:t>
-      </w:r>
-      <w:r>
-        <w:rPr>
-          <w:rFonts w:hint="cs"/>
-          <w:cs/>
-        </w:rPr>
-        <w:t xml:space="preserve">ชุดคอมพิวเตอร์ที่จะนำมาทำระบบ </w:t>
-      </w:r>
-      <w:r>
-        <w:t xml:space="preserve">cluster </w:t>
+        <w:ind w:left="360" w:firstLine="360"/>
+        <w:jc w:val="both"/>
+        <w:rPr>
+          <w:rFonts w:hint="cs"/>
+        </w:rPr>
+      </w:pPr>
+      <w:r>
+        <w:rPr>
+          <w:rFonts w:hint="cs"/>
+          <w:cs/>
+        </w:rPr>
+        <w:t>โดย</w:t>
+      </w:r>
+      <w:r>
+        <w:rPr>
+          <w:rFonts w:hint="cs"/>
+          <w:cs/>
+        </w:rPr>
+        <w:t>ได้ทำการสร้าง</w:t>
+      </w:r>
+      <w:r>
+        <w:t xml:space="preserve"> Application</w:t>
+      </w:r>
+      <w:r>
+        <w:rPr>
+          <w:rFonts w:hint="cs"/>
+          <w:cs/>
+        </w:rPr>
+        <w:t xml:space="preserve"> สำหรับการสั่งงานประมวลผลโมเดล</w:t>
+      </w:r>
+      <w:r>
+        <w:t xml:space="preserve"> Yolov5</w:t>
+      </w:r>
+      <w:r>
+        <w:rPr>
+          <w:rFonts w:hint="cs"/>
+          <w:cs/>
+        </w:rPr>
+        <w:t xml:space="preserve"> เพื่อการตรวจจับวัตถุโดยใช้</w:t>
+      </w:r>
+      <w:r>
+        <w:t xml:space="preserve"> Weight</w:t>
+      </w:r>
+      <w:r>
+        <w:rPr>
+          <w:rFonts w:hint="cs"/>
+          <w:cs/>
+        </w:rPr>
+        <w:t xml:space="preserve"> ของผู้ใช้มาเรียบร้อยแล้ว</w:t>
+      </w:r>
+      <w:r>
+        <w:rPr>
+          <w:rFonts w:hint="cs"/>
+          <w:cs/>
+        </w:rPr>
+        <w:t xml:space="preserve"> และ ได้ทำการทดสอบการทำงานเรียบร้อย</w:t>
       </w:r>
     </w:p>
     <w:p>
       <w:pPr>
         <w:ind w:left="360" w:firstLine="360"/>
         <w:jc w:val="both"/>
-      </w:pPr>
-      <w:r>
-        <w:rPr>
-          <w:rFonts w:hint="cs"/>
-          <w:cs/>
-        </w:rPr>
-        <w:t>โดยยังมีปัญหาในด้านการเชื่อมต่อ และ การติดตั้ง</w:t>
-      </w:r>
-      <w:r>
-        <w:t xml:space="preserve"> Persistent Volume</w:t>
-      </w:r>
-      <w:r>
-        <w:rPr>
-          <w:rFonts w:hint="cs"/>
-          <w:cs/>
-        </w:rPr>
-        <w:t xml:space="preserve"> โดยที่จะต้องใช้เครื่อง</w:t>
-      </w:r>
-      <w:r>
-        <w:t xml:space="preserve"> </w:t>
-      </w:r>
-      <w:r>
-        <w:t>NAS</w:t>
-      </w:r>
-      <w:r>
-        <w:rPr>
-          <w:rFonts w:hint="cs"/>
-          <w:cs/>
-        </w:rPr>
-        <w:t xml:space="preserve"> ในการทำงานจึงยังต้องศึกษาข้อมูล และ ทดสอบระบบทำการติดตั้งใช้งาน</w:t>
-      </w:r>
+        <w:rPr>
+          <w:rFonts w:hint="cs"/>
+          <w:cs/>
+        </w:rPr>
+      </w:pPr>
     </w:p>
     <w:p>
       <w:pPr>
-        <w:ind w:left="360" w:hanging="360"/>
-        <w:jc w:val="center"/>
-      </w:pPr>
-      <w:r>
-        <w:rPr>
-          <w:noProof/>
-        </w:rPr>
-        <w:lastRenderedPageBreak/>
-        <w:drawing>
-          <wp:inline distT="0" distB="0" distL="0" distR="0" wp14:anchorId="4F5AB71E" wp14:editId="46CD2754">
-            <wp:extent cx="2887980" cy="2846723"/>
-            <wp:effectExtent l="0" t="0" r="7620" b="0"/>
-            <wp:docPr id="4" name="รูปภาพ 4"/>
-            <wp:cNvGraphicFramePr>
-              <a:graphicFrameLocks xmlns:a="http://schemas.openxmlformats.org/drawingml/2006/main" noChangeAspect="1"/>
-            </wp:cNvGraphicFramePr>
-            <a:graphic xmlns:a="http://schemas.openxmlformats.org/drawingml/2006/main">
-              <a:graphicData uri="http://schemas.openxmlformats.org/drawingml/2006/picture">
-                <pic:pic xmlns:pic="http://schemas.openxmlformats.org/drawingml/2006/picture">
-                  <pic:nvPicPr>
-                    <pic:cNvPr id="0" name="Picture 1"/>
-                    <pic:cNvPicPr>
-                      <a:picLocks noChangeAspect="1" noChangeArrowheads="1"/>
-                    </pic:cNvPicPr>
-                  </pic:nvPicPr>
-                  <pic:blipFill rotWithShape="1">
-                    <a:blip r:embed="rId13">
-                      <a:extLst>
-                        <a:ext uri="{28A0092B-C50C-407E-A947-70E740481C1C}">
-                          <a14:useLocalDpi xmlns:a14="http://schemas.microsoft.com/office/drawing/2010/main" val="0"/>
-                        </a:ext>
-                      </a:extLst>
-                    </a:blip>
-                    <a:srcRect l="54664" t="32104" r="14967" b="27983"/>
-                    <a:stretch/>
-                  </pic:blipFill>
-                  <pic:spPr bwMode="auto">
-                    <a:xfrm>
-                      <a:off x="0" y="0"/>
-                      <a:ext cx="2896458" cy="2855080"/>
-                    </a:xfrm>
-                    <a:prstGeom prst="rect">
-                      <a:avLst/>
-                    </a:prstGeom>
-                    <a:noFill/>
-                    <a:ln>
-                      <a:noFill/>
-                    </a:ln>
-                    <a:extLst>
-                      <a:ext uri="{53640926-AAD7-44D8-BBD7-CCE9431645EC}">
-                        <a14:shadowObscured xmlns:a14="http://schemas.microsoft.com/office/drawing/2010/main"/>
-                      </a:ext>
-                    </a:extLst>
-                  </pic:spPr>
-                </pic:pic>
-              </a:graphicData>
-            </a:graphic>
-          </wp:inline>
-        </w:drawing>
-      </w:r>
-      <w:r>
-        <w:br/>
-      </w:r>
-      <w:r>
-        <w:rPr>
-          <w:rFonts w:hint="cs"/>
-          <w:cs/>
-        </w:rPr>
-        <w:t>รูปของ</w:t>
-      </w:r>
-      <w:r>
-        <w:t xml:space="preserve"> NAS </w:t>
-      </w:r>
-      <w:r>
-        <w:rPr>
-          <w:rFonts w:hint="cs"/>
-          <w:cs/>
-        </w:rPr>
-        <w:t>ที่จะนำมาใช้งานในการเก็บข้อมูล</w:t>
+        <w:ind w:left="426" w:firstLine="283"/>
+        <w:jc w:val="both"/>
+        <w:rPr>
+          <w:cs/>
+        </w:rPr>
+      </w:pPr>
+      <w:r>
+        <w:rPr>
+          <w:rFonts w:hint="cs"/>
+          <w:cs/>
+        </w:rPr>
+        <w:t xml:space="preserve">ปัญหาที่พบในการพัฒนาของส่วนของ </w:t>
+      </w:r>
+      <w:r>
+        <w:t xml:space="preserve">Web application </w:t>
+      </w:r>
+      <w:r>
+        <w:rPr>
+          <w:rFonts w:hint="cs"/>
+          <w:cs/>
+        </w:rPr>
+        <w:t>ที่ก่อนหน้านี้ได้แก้</w:t>
+      </w:r>
+      <w:r>
+        <w:rPr>
+          <w:rFonts w:hint="cs"/>
+          <w:cs/>
+        </w:rPr>
+        <w:t xml:space="preserve">ปัญหาในด้านของการส่งรูปภาพที่พบว่าจะมีปัญหาเกิดขึ้นหากต้องส่งรูปภาพจำนวนมากๆ </w:t>
+      </w:r>
+      <w:r>
+        <w:rPr>
+          <w:rFonts w:hint="cs"/>
+          <w:cs/>
+        </w:rPr>
+        <w:t>เช่นไฟล์รูปภาพตกหล่นหรือเสียหายไป</w:t>
+      </w:r>
+      <w:r>
+        <w:rPr>
+          <w:rFonts w:hint="cs"/>
+          <w:cs/>
+        </w:rPr>
+        <w:t>ในขนาดปกติ จึงได้แก้ไขโดยแปลงให้รูปภาพที่ถูกส่งมา</w:t>
+      </w:r>
+      <w:r>
+        <w:rPr>
+          <w:rFonts w:hint="cs"/>
+          <w:cs/>
+        </w:rPr>
+        <w:t xml:space="preserve">นั้นมีขนาดเล็กลงพอเหมาะกับการแสดงผลและแปลงด้วยการเข้ารหัส </w:t>
+      </w:r>
+      <w:r>
+        <w:t xml:space="preserve">base64 </w:t>
+      </w:r>
+      <w:r>
+        <w:rPr>
+          <w:rFonts w:hint="cs"/>
+          <w:cs/>
+        </w:rPr>
+        <w:t>เพื่อได้ขนาดที่เล็กลง</w:t>
+      </w:r>
+      <w:r>
+        <w:rPr>
+          <w:rFonts w:hint="cs"/>
+          <w:cs/>
+        </w:rPr>
+        <w:t xml:space="preserve"> แบะเมื่อนำมาทดลองใช้งานจริงพบว่าเกิดปัญหาก็คือรู)ภาพที่ได้รับมานั้นมีขนาดที่เล็กเกินไปสำหรับการแสดผล จึงได้มีการทดลองปรับเปลี่ยนและ</w:t>
+      </w:r>
+      <w:r>
+        <w:rPr>
+          <w:rFonts w:hint="cs"/>
+          <w:cs/>
+        </w:rPr>
+        <w:t xml:space="preserve"> หาค่าที่เหมาะสมทั้งความรวดเร็วในการส่งและการแสดงผลที่เหมาะสมและชัดเจน และนอกจากนี้เนื่องจากในส่วนของขั้นตอนการออกแบบนั้นไม่ได้มีการรองรับหน้า </w:t>
+      </w:r>
+      <w:r>
+        <w:t xml:space="preserve">Image processing applications </w:t>
+      </w:r>
+      <w:r>
+        <w:rPr>
+          <w:rFonts w:hint="cs"/>
+          <w:cs/>
+        </w:rPr>
+        <w:t xml:space="preserve">ที่แสดงผลบนอุปกรณ์ขนาดเล็กเช่นโทรศัพท์มือถือ เป็นต้น ดังนั้นจึงอาจจะต้องตัดการทำงานของหน้า </w:t>
+      </w:r>
+      <w:r>
+        <w:t>Image processing applications</w:t>
+      </w:r>
+      <w:r>
+        <w:rPr>
+          <w:rFonts w:hint="cs"/>
+          <w:cs/>
+        </w:rPr>
+        <w:t xml:space="preserve"> ไปหากอยู่ในอุปกรณ์ที่มีหน้าจอแสดงผลขนาดเล็ก</w:t>
       </w:r>
     </w:p>
     <w:p>
       <w:pPr>
-        <w:ind w:left="360" w:firstLine="360"/>
+        <w:ind w:left="426" w:firstLine="283"/>
         <w:jc w:val="both"/>
-      </w:pPr>
+        <w:rPr>
+          <w:cs/>
+        </w:rPr>
+      </w:pPr>
+      <w:r>
+        <w:rPr>
+          <w:rFonts w:hint="cs"/>
+          <w:cs/>
+        </w:rPr>
+        <w:lastRenderedPageBreak/>
+        <w:t xml:space="preserve">ปัญหาที่พบในการพัฒนาของส่วนของ </w:t>
+      </w:r>
+      <w:r>
+        <w:t xml:space="preserve">Server </w:t>
+      </w:r>
+      <w:r>
+        <w:rPr>
+          <w:rFonts w:hint="cs"/>
+          <w:cs/>
+        </w:rPr>
+        <w:t>คือ</w:t>
+      </w:r>
+      <w:r>
+        <w:rPr>
+          <w:rFonts w:hint="cs"/>
+          <w:cs/>
+        </w:rPr>
+        <w:t>ต้องใช้เวลาในการเตรียมการ และ วางแผน</w:t>
+      </w:r>
+      <w:r>
+        <w:rPr>
+          <w:rFonts w:hint="cs"/>
+          <w:cs/>
+        </w:rPr>
+        <w:t>โครงสร้าง</w:t>
+      </w:r>
+      <w:r>
+        <w:t xml:space="preserve"> Network</w:t>
+      </w:r>
+      <w:r>
+        <w:rPr>
+          <w:rFonts w:hint="cs"/>
+          <w:cs/>
+        </w:rPr>
+        <w:t xml:space="preserve"> ของการเชื่อมต่อ</w:t>
+      </w:r>
+      <w:r>
+        <w:t xml:space="preserve"> NAS</w:t>
+      </w:r>
     </w:p>
     <w:p>
       <w:pPr>
-        <w:ind w:left="360" w:firstLine="360"/>
+        <w:ind w:left="426" w:firstLine="283"/>
         <w:jc w:val="both"/>
-      </w:pPr>
-      <w:r>
-        <w:rPr>
-          <w:rFonts w:hint="cs"/>
-          <w:cs/>
-        </w:rPr>
-        <w:t>ในส่วนของ</w:t>
-      </w:r>
-      <w:r>
-        <w:t xml:space="preserve"> Application </w:t>
-      </w:r>
-      <w:r>
-        <w:rPr>
-          <w:rFonts w:hint="cs"/>
-          <w:cs/>
-        </w:rPr>
-        <w:t>ได้ทำการทำ</w:t>
-      </w:r>
-      <w:r>
-        <w:t xml:space="preserve"> Application</w:t>
-      </w:r>
-      <w:r>
-        <w:rPr>
-          <w:rFonts w:hint="cs"/>
-          <w:cs/>
-        </w:rPr>
-        <w:t xml:space="preserve"> ให้รองรับการใช้งาน</w:t>
-      </w:r>
-      <w:r>
-        <w:t xml:space="preserve"> Yolov5</w:t>
-      </w:r>
-      <w:r>
-        <w:rPr>
-          <w:rFonts w:hint="cs"/>
-          <w:cs/>
-        </w:rPr>
-        <w:t xml:space="preserve"> ในการ</w:t>
-      </w:r>
-      <w:r>
-        <w:t xml:space="preserve"> Detection</w:t>
-      </w:r>
-      <w:r>
-        <w:rPr>
-          <w:rFonts w:hint="cs"/>
-          <w:cs/>
-        </w:rPr>
-        <w:t xml:space="preserve"> ตัวภาพจาก</w:t>
-      </w:r>
-      <w:r>
-        <w:t xml:space="preserve"> Weight</w:t>
-      </w:r>
-      <w:r>
-        <w:rPr>
-          <w:rFonts w:hint="cs"/>
-          <w:cs/>
-        </w:rPr>
-        <w:t xml:space="preserve"> ของผู้ใช้ที่ได้ทำการเปิดใช้งานมาจาก</w:t>
-      </w:r>
-      <w:r>
-        <w:t xml:space="preserve"> Marketplace</w:t>
-      </w:r>
-      <w:r>
-        <w:rPr>
-          <w:rFonts w:hint="cs"/>
-          <w:cs/>
-        </w:rPr>
-        <w:t xml:space="preserve"> และ ทำการ</w:t>
-      </w:r>
-      <w:r>
-        <w:t xml:space="preserve"> Build</w:t>
-      </w:r>
-      <w:r>
-        <w:rPr>
-          <w:rFonts w:hint="cs"/>
-          <w:cs/>
-        </w:rPr>
-        <w:t xml:space="preserve"> สำหรับใช้งานบน </w:t>
-      </w:r>
-      <w:r>
-        <w:t>Docker</w:t>
-      </w:r>
+        <w:rPr>
+          <w:cs/>
+        </w:rPr>
+      </w:pPr>
     </w:p>
     <w:p>
       <w:pPr>
-        <w:pStyle w:val="2"/>
+        <w:pStyle w:val="Heading2"/>
         <w:numPr>
           <w:ilvl w:val="0"/>
           <w:numId w:val="10"/>
@@ -1130,201 +1009,24 @@
           <w:rFonts w:hint="cs"/>
           <w:cs/>
         </w:rPr>
-        <w:t>ปัญหาที่เกิดขึ้นและแนวทางการแก้ไข</w:t>
+        <w:t>สิ่งที่จะดำเนินการต่อไป</w:t>
       </w:r>
     </w:p>
     <w:p>
       <w:pPr>
         <w:ind w:left="426" w:firstLine="283"/>
-        <w:jc w:val="both"/>
-        <w:rPr>
-          <w:rFonts w:hint="cs"/>
-          <w:cs/>
-        </w:rPr>
-      </w:pPr>
-      <w:r>
-        <w:rPr>
-          <w:rFonts w:hint="cs"/>
-          <w:cs/>
-        </w:rPr>
-        <w:t xml:space="preserve">ปัญหาที่พบในการพัฒนาของส่วนของ </w:t>
-      </w:r>
-      <w:r>
-        <w:t xml:space="preserve">Web application </w:t>
-      </w:r>
-      <w:r>
-        <w:rPr>
-          <w:rFonts w:hint="cs"/>
-          <w:cs/>
-        </w:rPr>
-        <w:t>ที่ก่อนหน้านี้ได้แก้</w:t>
-      </w:r>
-      <w:r>
-        <w:rPr>
-          <w:rFonts w:hint="cs"/>
-          <w:cs/>
-        </w:rPr>
-        <w:t xml:space="preserve">ปัญหาในด้านของการส่งรูปภาพที่พบว่าจะมีปัญหาเกิดขึ้นหากต้องส่งรูปภาพจำนวนมากๆ </w:t>
-      </w:r>
-      <w:r>
-        <w:rPr>
-          <w:rFonts w:hint="cs"/>
-          <w:cs/>
-        </w:rPr>
-        <w:t>เช่นไฟล์รูปภาพตกหล่นหรือเสียหายไป</w:t>
-      </w:r>
-      <w:r>
-        <w:rPr>
-          <w:rFonts w:hint="cs"/>
-          <w:cs/>
-        </w:rPr>
-        <w:t>ในขนาดปกติ จึงได้แก้ไขโดยแปลงให้รูปภาพที่ถูกส่งมา</w:t>
-      </w:r>
-      <w:r>
-        <w:rPr>
-          <w:rFonts w:hint="cs"/>
-          <w:cs/>
-        </w:rPr>
-        <w:t xml:space="preserve">นั้นมีขนาดเล็กลงพอเหมาะกับการแสดงผลและแปลงด้วยการเข้ารหัส </w:t>
-      </w:r>
-      <w:r>
-        <w:t xml:space="preserve">base64 </w:t>
-      </w:r>
-      <w:r>
-        <w:rPr>
-          <w:rFonts w:hint="cs"/>
-          <w:cs/>
-        </w:rPr>
-        <w:t>เพื่อได้ขนาดที่เล็กลง</w:t>
-      </w:r>
-      <w:r>
-        <w:rPr>
-          <w:rFonts w:hint="cs"/>
-          <w:cs/>
-        </w:rPr>
-        <w:t xml:space="preserve"> แบะเมื่อนำมาทดลองใช้งานจริงพบว่าเกิดปัญหาก็คือรู)ภาพที่ได้รับมานั้นมีขนาดที่เล็กเกินไปสำหรับการแสดผล จึงได้มีการทดลองปรับเปลี่ยนและ</w:t>
-      </w:r>
-      <w:r>
-        <w:rPr>
-          <w:rFonts w:hint="cs"/>
-          <w:cs/>
-        </w:rPr>
-        <w:t xml:space="preserve"> หาค่าที่เหมาะสมทั้งความรวดเร็วในการส่งและการแสดงผลที่เหมาะสมและชัดเจน และนอกจากนี้เนื่องจากในส่วนของขั้นตอนการออกแบบนั้นไม่ได้มีการรองรับหน้า </w:t>
-      </w:r>
-      <w:r>
-        <w:t xml:space="preserve">Image processing applications </w:t>
-      </w:r>
-      <w:r>
-        <w:rPr>
-          <w:rFonts w:hint="cs"/>
-          <w:cs/>
-        </w:rPr>
-        <w:t xml:space="preserve">ที่แสดงผลบนอุปกรณ์ขนาดเล็กเช่นโทรศัพท์มือถือ เป็นต้น ดังนั้นจึงอาจจะต้องตัดการทำงานของหน้า </w:t>
-      </w:r>
-      <w:r>
-        <w:t>Image processing applications</w:t>
-      </w:r>
-      <w:r>
-        <w:rPr>
-          <w:rFonts w:hint="cs"/>
-          <w:cs/>
-        </w:rPr>
-        <w:t xml:space="preserve"> ไปหากอยู่ในอุปกรณ์ที่มีหน้าจอแสดงผลขนาดเล็ก</w:t>
+      </w:pPr>
+      <w:r>
+        <w:rPr>
+          <w:rFonts w:hint="cs"/>
+          <w:cs/>
+        </w:rPr>
+        <w:t xml:space="preserve">สิ่งที่จะดำเนินการต่อไปคือ </w:t>
       </w:r>
     </w:p>
     <w:p>
       <w:pPr>
-        <w:ind w:left="426" w:firstLine="283"/>
-        <w:jc w:val="both"/>
-        <w:rPr>
-          <w:cs/>
-        </w:rPr>
-      </w:pPr>
-      <w:r>
-        <w:rPr>
-          <w:rFonts w:hint="cs"/>
-          <w:cs/>
-        </w:rPr>
-        <w:t xml:space="preserve">ปัญหาที่พบในการพัฒนาของส่วนของ </w:t>
-      </w:r>
-      <w:r>
-        <w:t xml:space="preserve">Server </w:t>
-      </w:r>
-      <w:r>
-        <w:rPr>
-          <w:rFonts w:hint="cs"/>
-          <w:cs/>
-        </w:rPr>
-        <w:t>คือ</w:t>
-      </w:r>
-      <w:r>
-        <w:rPr>
-          <w:rFonts w:hint="cs"/>
-          <w:cs/>
-        </w:rPr>
-        <w:t>ต้องใช้เวลาในการเตรียมการ และ วางแผน</w:t>
-      </w:r>
-      <w:r>
-        <w:rPr>
-          <w:rFonts w:hint="cs"/>
-          <w:cs/>
-        </w:rPr>
-        <w:t>โครงสร้าง</w:t>
-      </w:r>
-      <w:r>
-        <w:t xml:space="preserve"> Network</w:t>
-      </w:r>
-      <w:r>
-        <w:rPr>
-          <w:rFonts w:hint="cs"/>
-          <w:cs/>
-        </w:rPr>
-        <w:t xml:space="preserve"> ของการเชื่อมต่อ</w:t>
-      </w:r>
-      <w:r>
-        <w:t xml:space="preserve"> NAS</w:t>
-      </w:r>
-    </w:p>
-    <w:p>
-      <w:pPr>
-        <w:ind w:left="426" w:firstLine="283"/>
-        <w:jc w:val="both"/>
-        <w:rPr>
-          <w:cs/>
-        </w:rPr>
-      </w:pPr>
-    </w:p>
-    <w:p>
-      <w:pPr>
-        <w:pStyle w:val="2"/>
-        <w:numPr>
-          <w:ilvl w:val="0"/>
-          <w:numId w:val="10"/>
-        </w:numPr>
-      </w:pPr>
-      <w:r>
-        <w:rPr>
-          <w:rFonts w:hint="cs"/>
-          <w:cs/>
-        </w:rPr>
-        <w:t>สิ่งที่จะดำเนินการต่อไป</w:t>
-      </w:r>
-    </w:p>
-    <w:p>
-      <w:pPr>
-        <w:ind w:left="426" w:firstLine="283"/>
-      </w:pPr>
-      <w:r>
-        <w:rPr>
-          <w:rFonts w:hint="cs"/>
-          <w:cs/>
-        </w:rPr>
-        <w:t xml:space="preserve">สิ่งที่จะดำเนินการต่อไปคือ </w:t>
-      </w:r>
-    </w:p>
-    <w:p>
-      <w:pPr>
-        <w:pStyle w:val="a0"/>
+        <w:pStyle w:val="ListParagraph"/>
         <w:numPr>
           <w:ilvl w:val="0"/>
           <w:numId w:val="11"/>
@@ -1379,7 +1081,7 @@
     </w:p>
     <w:p>
       <w:pPr>
-        <w:pStyle w:val="a0"/>
+        <w:pStyle w:val="ListParagraph"/>
         <w:numPr>
           <w:ilvl w:val="0"/>
           <w:numId w:val="11"/>
@@ -1392,7 +1094,6 @@
           <w:rFonts w:hint="cs"/>
           <w:cs/>
         </w:rPr>
-        <w:lastRenderedPageBreak/>
         <w:t xml:space="preserve">พัฒนาต่อในส่วนของ </w:t>
       </w:r>
       <w:r>
@@ -1404,11 +1105,77 @@
           <w:cs/>
         </w:rPr>
         <w:t xml:space="preserve"> การหักค่าใช้จ่ายในการประมวลผล</w:t>
+      </w:r>
+    </w:p>
+    <w:p>
+      <w:pPr>
+        <w:pStyle w:val="ListParagraph"/>
+        <w:numPr>
+          <w:ilvl w:val="0"/>
+          <w:numId w:val="11"/>
+        </w:numPr>
+        <w:spacing w:line="256" w:lineRule="auto"/>
+        <w:ind w:left="1418" w:hanging="425"/>
+      </w:pPr>
+      <w:r>
+        <w:rPr>
+          <w:rFonts w:hint="cs"/>
+          <w:cs/>
+        </w:rPr>
+        <w:t>ในส่วนของ</w:t>
+      </w:r>
+      <w:r>
+        <w:t xml:space="preserve"> NAS</w:t>
+      </w:r>
+      <w:r>
+        <w:rPr>
+          <w:rFonts w:hint="cs"/>
+          <w:cs/>
+        </w:rPr>
+        <w:t xml:space="preserve"> ในการทำ </w:t>
+      </w:r>
+      <w:r>
+        <w:t>Volume</w:t>
+      </w:r>
+      <w:r>
+        <w:rPr>
+          <w:rFonts w:hint="cs"/>
+          <w:cs/>
+        </w:rPr>
+        <w:t xml:space="preserve"> อยู่ระหว่างการพัฒนา และ ทดสอบ</w:t>
+      </w:r>
+    </w:p>
+    <w:p>
+      <w:pPr>
+        <w:pStyle w:val="ListParagraph"/>
+        <w:numPr>
+          <w:ilvl w:val="0"/>
+          <w:numId w:val="11"/>
+        </w:numPr>
+        <w:spacing w:line="256" w:lineRule="auto"/>
+        <w:ind w:left="1418" w:hanging="425"/>
+      </w:pPr>
+      <w:r>
+        <w:rPr>
+          <w:rFonts w:hint="cs"/>
+          <w:cs/>
+        </w:rPr>
+        <w:t>ในส่วนของ</w:t>
+      </w:r>
+      <w:r>
+        <w:t xml:space="preserve"> GAN</w:t>
+      </w:r>
+      <w:r>
+        <w:rPr>
+          <w:rFonts w:hint="cs"/>
+          <w:cs/>
+        </w:rPr>
+        <w:t xml:space="preserve"> โมเดลอยู่ในระหว่างการพัฒนา และ ทดสอบ</w:t>
       </w:r>
     </w:p>
     <w:sectPr>
-      <w:headerReference w:type="default" r:id="rId14"/>
-      <w:footerReference w:type="default" r:id="rId15"/>
+      <w:headerReference w:type="default" r:id="rId12"/>
+      <w:footerReference w:type="default" r:id="rId13"/>
       <w:pgSz w:w="11906" w:h="16838" w:code="9"/>
       <w:pgMar w:top="851" w:right="991" w:bottom="851" w:left="1440" w:header="284" w:footer="720" w:gutter="0"/>
       <w:cols w:space="720"/>
@@ -1465,7 +1232,7 @@
     <w:sdtContent>
       <w:p>
         <w:pPr>
-          <w:pStyle w:val="a6"/>
+          <w:pStyle w:val="Footer"/>
           <w:rPr>
             <w:sz w:val="24"/>
             <w:szCs w:val="24"/>
@@ -1658,7 +1425,7 @@
 <w:hdr xmlns:wpc="http://schemas.microsoft.com/office/word/2010/wordprocessingCanvas" xmlns:cx="http://schemas.microsoft.com/office/drawing/2014/chartex" xmlns:cx1="http://schemas.microsoft.com/office/drawing/2015/9/8/chartex" xmlns:cx2="http://schemas.microsoft.com/office/drawing/2015/10/21/chartex" xmlns:cx3="http://schemas.microsoft.com/office/drawing/2016/5/9/chartex" xmlns:cx4="http://schemas.microsoft.com/office/drawing/2016/5/10/chartex" xmlns:cx5="http://schemas.microsoft.com/office/drawing/2016/5/11/chartex" xmlns:cx6="http://schemas.microsoft.com/office/drawing/2016/5/12/chartex" xmlns:cx7="http://schemas.microsoft.com/office/drawing/2016/5/13/chartex" xmlns:cx8="http://schemas.microsoft.com/office/drawing/2016/5/14/chartex" xmlns:mc="http://schemas.openxmlformats.org/markup-compatibility/2006" xmlns:aink="http://schemas.microsoft.com/office/drawing/2016/ink" xmlns:am3d="http://schemas.microsoft.com/office/drawing/2017/model3d" xmlns:o="urn:schemas-microsoft-com:office:office" xmlns:oel="http://schemas.microsoft.com/office/2019/extlst" xmlns:r="http://schemas.openxmlformats.org/officeDocument/2006/relationships" xmlns:m="http://schemas.openxmlformats.org/officeDocument/2006/math" xmlns:v="urn:schemas-microsoft-com:vml" xmlns:wp14="http://schemas.microsoft.com/office/word/2010/wordprocessingDrawing" xmlns:wp="http://schemas.openxmlformats.org/drawingml/2006/wordprocessingDrawing" xmlns:w10="urn:schemas-microsoft-com:office:word" xmlns:w="http://schemas.openxmlformats.org/wordprocessingml/2006/main" xmlns:w14="http://schemas.microsoft.com/office/word/2010/wordml" xmlns:w15="http://schemas.microsoft.com/office/word/2012/wordml" xmlns:w16cex="http://schemas.microsoft.com/office/word/2018/wordml/cex" xmlns:w16cid="http://schemas.microsoft.com/office/word/2016/wordml/cid" xmlns:w16="http://schemas.microsoft.com/office/word/2018/wordml" xmlns:w16sdtdh="http://schemas.microsoft.com/office/word/2020/wordml/sdtdatahash" xmlns:w16se="http://schemas.microsoft.com/office/word/2015/wordml/symex" xmlns:wpg="http://schemas.microsoft.com/office/word/2010/wordprocessingGroup" xmlns:wpi="http://schemas.microsoft.com/office/word/2010/wordprocessingInk" xmlns:wne="http://schemas.microsoft.com/office/word/2006/wordml" xmlns:wps="http://schemas.microsoft.com/office/word/2010/wordprocessingShape" mc:Ignorable="w14 w15 w16se w16cid w16 w16cex w16sdtdh wp14">
   <w:p>
     <w:pPr>
-      <w:pStyle w:val="a6"/>
+      <w:pStyle w:val="Footer"/>
     </w:pPr>
     <w:r>
       <w:rPr>
@@ -2356,7 +2123,7 @@
     <w:lvl w:ilvl="0">
       <w:start w:val="1"/>
       <w:numFmt w:val="decimal"/>
-      <w:pStyle w:val="2"/>
+      <w:pStyle w:val="Heading2"/>
       <w:lvlText w:val="%1."/>
       <w:lvlJc w:val="left"/>
       <w:pPr>
@@ -3158,7 +2925,7 @@
     <w:lsdException w:name="Unresolved Mention" w:semiHidden="1" w:unhideWhenUsed="1"/>
     <w:lsdException w:name="Smart Link" w:semiHidden="1" w:unhideWhenUsed="1"/>
   </w:latentStyles>
-  <w:style w:type="paragraph" w:default="1" w:styleId="a">
+  <w:style w:type="paragraph" w:default="1" w:styleId="Normal">
     <w:name w:val="Normal"/>
     <w:qFormat/>
     <w:rsid w:val="0073494C"/>
@@ -3167,11 +2934,11 @@
       <w:sz w:val="28"/>
     </w:rPr>
   </w:style>
-  <w:style w:type="paragraph" w:styleId="1">
+  <w:style w:type="paragraph" w:styleId="Heading1">
     <w:name w:val="heading 1"/>
-    <w:basedOn w:val="a"/>
-    <w:next w:val="a"/>
-    <w:link w:val="10"/>
+    <w:basedOn w:val="Normal"/>
+    <w:next w:val="Normal"/>
+    <w:link w:val="Heading1Char"/>
     <w:uiPriority w:val="9"/>
     <w:qFormat/>
     <w:rsid w:val="001D0267"/>
@@ -3186,11 +2953,11 @@
       <w:szCs w:val="32"/>
     </w:rPr>
   </w:style>
-  <w:style w:type="paragraph" w:styleId="2">
+  <w:style w:type="paragraph" w:styleId="Heading2">
     <w:name w:val="heading 2"/>
-    <w:basedOn w:val="a0"/>
-    <w:next w:val="a"/>
-    <w:link w:val="20"/>
+    <w:basedOn w:val="ListParagraph"/>
+    <w:next w:val="Normal"/>
+    <w:link w:val="Heading2Char"/>
     <w:uiPriority w:val="9"/>
     <w:unhideWhenUsed/>
     <w:qFormat/>
@@ -3202,11 +2969,11 @@
       <w:outlineLvl w:val="1"/>
     </w:pPr>
   </w:style>
-  <w:style w:type="paragraph" w:styleId="3">
+  <w:style w:type="paragraph" w:styleId="Heading3">
     <w:name w:val="heading 3"/>
-    <w:basedOn w:val="a"/>
-    <w:next w:val="a"/>
-    <w:link w:val="30"/>
+    <w:basedOn w:val="Normal"/>
+    <w:next w:val="Normal"/>
+    <w:link w:val="Heading3Char"/>
     <w:uiPriority w:val="9"/>
     <w:semiHidden/>
     <w:unhideWhenUsed/>
@@ -3225,13 +2992,13 @@
       <w:szCs w:val="30"/>
     </w:rPr>
   </w:style>
-  <w:style w:type="character" w:default="1" w:styleId="a1">
+  <w:style w:type="character" w:default="1" w:styleId="DefaultParagraphFont">
     <w:name w:val="Default Paragraph Font"/>
     <w:uiPriority w:val="1"/>
     <w:semiHidden/>
     <w:unhideWhenUsed/>
   </w:style>
-  <w:style w:type="table" w:default="1" w:styleId="a2">
+  <w:style w:type="table" w:default="1" w:styleId="TableNormal">
     <w:name w:val="Normal Table"/>
     <w:uiPriority w:val="99"/>
     <w:semiHidden/>
@@ -3246,15 +3013,15 @@
       </w:tblCellMar>
     </w:tblPr>
   </w:style>
-  <w:style w:type="numbering" w:default="1" w:styleId="a3">
+  <w:style w:type="numbering" w:default="1" w:styleId="NoList">
     <w:name w:val="No List"/>
     <w:uiPriority w:val="99"/>
     <w:semiHidden/>
     <w:unhideWhenUsed/>
   </w:style>
-  <w:style w:type="paragraph" w:styleId="a0">
+  <w:style w:type="paragraph" w:styleId="ListParagraph">
     <w:name w:val="List Paragraph"/>
-    <w:basedOn w:val="a"/>
+    <w:basedOn w:val="Normal"/>
     <w:uiPriority w:val="34"/>
     <w:qFormat/>
     <w:rsid w:val="000309C1"/>
@@ -3263,10 +3030,10 @@
       <w:contextualSpacing/>
     </w:pPr>
   </w:style>
-  <w:style w:type="paragraph" w:styleId="a4">
+  <w:style w:type="paragraph" w:styleId="Header">
     <w:name w:val="header"/>
-    <w:basedOn w:val="a"/>
-    <w:link w:val="a5"/>
+    <w:basedOn w:val="Normal"/>
+    <w:link w:val="HeaderChar"/>
     <w:uiPriority w:val="99"/>
     <w:unhideWhenUsed/>
     <w:rsid w:val="00455A20"/>
@@ -3278,17 +3045,17 @@
       <w:spacing w:after="0" w:line="240" w:lineRule="auto"/>
     </w:pPr>
   </w:style>
-  <w:style w:type="character" w:customStyle="1" w:styleId="a5">
-    <w:name w:val="หัวกระดาษ อักขระ"/>
-    <w:basedOn w:val="a1"/>
-    <w:link w:val="a4"/>
+  <w:style w:type="character" w:customStyle="1" w:styleId="HeaderChar">
+    <w:name w:val="Header Char"/>
+    <w:basedOn w:val="DefaultParagraphFont"/>
+    <w:link w:val="Header"/>
     <w:uiPriority w:val="99"/>
     <w:rsid w:val="00455A20"/>
   </w:style>
-  <w:style w:type="paragraph" w:styleId="a6">
+  <w:style w:type="paragraph" w:styleId="Footer">
     <w:name w:val="footer"/>
-    <w:basedOn w:val="a"/>
-    <w:link w:val="a7"/>
+    <w:basedOn w:val="Normal"/>
+    <w:link w:val="FooterChar"/>
     <w:uiPriority w:val="99"/>
     <w:unhideWhenUsed/>
     <w:rsid w:val="00455A20"/>
@@ -3300,16 +3067,16 @@
       <w:spacing w:after="0" w:line="240" w:lineRule="auto"/>
     </w:pPr>
   </w:style>
-  <w:style w:type="character" w:customStyle="1" w:styleId="a7">
-    <w:name w:val="ท้ายกระดาษ อักขระ"/>
-    <w:basedOn w:val="a1"/>
-    <w:link w:val="a6"/>
+  <w:style w:type="character" w:customStyle="1" w:styleId="FooterChar">
+    <w:name w:val="Footer Char"/>
+    <w:basedOn w:val="DefaultParagraphFont"/>
+    <w:link w:val="Footer"/>
     <w:uiPriority w:val="99"/>
     <w:rsid w:val="00455A20"/>
   </w:style>
-  <w:style w:type="character" w:styleId="a8">
+  <w:style w:type="character" w:styleId="PlaceholderText">
     <w:name w:val="Placeholder Text"/>
-    <w:basedOn w:val="a1"/>
+    <w:basedOn w:val="DefaultParagraphFont"/>
     <w:uiPriority w:val="99"/>
     <w:semiHidden/>
     <w:rsid w:val="005F4643"/>
@@ -3317,10 +3084,10 @@
       <w:color w:val="808080"/>
     </w:rPr>
   </w:style>
-  <w:style w:type="character" w:customStyle="1" w:styleId="10">
-    <w:name w:val="หัวเรื่อง 1 อักขระ"/>
-    <w:basedOn w:val="a1"/>
-    <w:link w:val="1"/>
+  <w:style w:type="character" w:customStyle="1" w:styleId="Heading1Char">
+    <w:name w:val="Heading 1 Char"/>
+    <w:basedOn w:val="DefaultParagraphFont"/>
+    <w:link w:val="Heading1"/>
     <w:uiPriority w:val="9"/>
     <w:rsid w:val="001D0267"/>
     <w:rPr>
@@ -3331,10 +3098,10 @@
       <w:szCs w:val="32"/>
     </w:rPr>
   </w:style>
-  <w:style w:type="character" w:customStyle="1" w:styleId="20">
-    <w:name w:val="หัวเรื่อง 2 อักขระ"/>
-    <w:basedOn w:val="a1"/>
-    <w:link w:val="2"/>
+  <w:style w:type="character" w:customStyle="1" w:styleId="Heading2Char">
+    <w:name w:val="Heading 2 Char"/>
+    <w:basedOn w:val="DefaultParagraphFont"/>
+    <w:link w:val="Heading2"/>
     <w:uiPriority w:val="9"/>
     <w:rsid w:val="001D0267"/>
     <w:rPr>
@@ -3342,10 +3109,10 @@
       <w:sz w:val="28"/>
     </w:rPr>
   </w:style>
-  <w:style w:type="character" w:customStyle="1" w:styleId="30">
-    <w:name w:val="หัวเรื่อง 3 อักขระ"/>
-    <w:basedOn w:val="a1"/>
-    <w:link w:val="3"/>
+  <w:style w:type="character" w:customStyle="1" w:styleId="Heading3Char">
+    <w:name w:val="Heading 3 Char"/>
+    <w:basedOn w:val="DefaultParagraphFont"/>
+    <w:link w:val="Heading3"/>
     <w:uiPriority w:val="9"/>
     <w:semiHidden/>
     <w:rsid w:val="000F6B96"/>
@@ -3384,7 +3151,7 @@
           </w:pPr>
           <w:r>
             <w:rPr>
-              <w:rStyle w:val="a3"/>
+              <w:rStyle w:val="PlaceholderText"/>
             </w:rPr>
             <w:t>Choose an item.</w:t>
           </w:r>
@@ -3413,7 +3180,7 @@
           </w:pPr>
           <w:r>
             <w:rPr>
-              <w:rStyle w:val="a3"/>
+              <w:rStyle w:val="PlaceholderText"/>
             </w:rPr>
             <w:t>Choose an item.</w:t>
           </w:r>
@@ -3442,7 +3209,7 @@
           </w:pPr>
           <w:r>
             <w:rPr>
-              <w:rStyle w:val="a3"/>
+              <w:rStyle w:val="PlaceholderText"/>
             </w:rPr>
             <w:t>Click or tap to enter a date.</w:t>
           </w:r>
@@ -3484,6 +3251,7 @@
     <w:sig w:usb0="00000000" w:usb1="10000000" w:usb2="00000000" w:usb3="00000000" w:csb0="80000000" w:csb1="00000000"/>
   </w:font>
   <w:font w:name="Angsana New">
+    <w:altName w:val="Leelawadee UI"/>
     <w:panose1 w:val="02020603050405020304"/>
     <w:charset w:val="00"/>
     <w:family w:val="roman"/>
@@ -3495,9 +3263,10 @@
     <w:charset w:val="00"/>
     <w:family w:val="swiss"/>
     <w:pitch w:val="variable"/>
-    <w:sig w:usb0="E4002EFF" w:usb1="C200247B" w:usb2="00000009" w:usb3="00000000" w:csb0="000001FF" w:csb1="00000000"/>
+    <w:sig w:usb0="E4002EFF" w:usb1="C000247B" w:usb2="00000009" w:usb3="00000000" w:csb0="000001FF" w:csb1="00000000"/>
   </w:font>
   <w:font w:name="Cordia New">
+    <w:altName w:val="Leelawadee UI"/>
     <w:panose1 w:val="020B0304020202020204"/>
     <w:charset w:val="00"/>
     <w:family w:val="swiss"/>
@@ -3509,7 +3278,7 @@
     <w:charset w:val="00"/>
     <w:family w:val="swiss"/>
     <w:pitch w:val="variable"/>
-    <w:sig w:usb0="E4002EFF" w:usb1="C200247B" w:usb2="00000009" w:usb3="00000000" w:csb0="000001FF" w:csb1="00000000"/>
+    <w:sig w:usb0="E4002EFF" w:usb1="C000247B" w:usb2="00000009" w:usb3="00000000" w:csb0="000001FF" w:csb1="00000000"/>
   </w:font>
   <w:font w:name="Wingdings 2">
     <w:panose1 w:val="05020102010507070707"/>
@@ -3575,6 +3344,7 @@
     <w:rsid w:val="00B86DE7"/>
     <w:rsid w:val="00B91E4C"/>
     <w:rsid w:val="00BD480F"/>
+    <w:rsid w:val="00C350DE"/>
     <w:rsid w:val="00C36B0F"/>
     <w:rsid w:val="00C541E4"/>
     <w:rsid w:val="00C9294B"/>
@@ -4012,17 +3782,17 @@
     <w:lsdException w:name="Unresolved Mention" w:semiHidden="1" w:unhideWhenUsed="1"/>
     <w:lsdException w:name="Smart Link" w:semiHidden="1" w:unhideWhenUsed="1"/>
   </w:latentStyles>
-  <w:style w:type="paragraph" w:default="1" w:styleId="a">
+  <w:style w:type="paragraph" w:default="1" w:styleId="Normal">
     <w:name w:val="Normal"/>
     <w:qFormat/>
   </w:style>
-  <w:style w:type="character" w:default="1" w:styleId="a0">
+  <w:style w:type="character" w:default="1" w:styleId="DefaultParagraphFont">
     <w:name w:val="Default Paragraph Font"/>
     <w:uiPriority w:val="1"/>
     <w:semiHidden/>
     <w:unhideWhenUsed/>
   </w:style>
-  <w:style w:type="table" w:default="1" w:styleId="a1">
+  <w:style w:type="table" w:default="1" w:styleId="TableNormal">
     <w:name w:val="Normal Table"/>
     <w:uiPriority w:val="99"/>
     <w:semiHidden/>
@@ -4037,15 +3807,15 @@
       </w:tblCellMar>
     </w:tblPr>
   </w:style>
-  <w:style w:type="numbering" w:default="1" w:styleId="a2">
+  <w:style w:type="numbering" w:default="1" w:styleId="NoList">
     <w:name w:val="No List"/>
     <w:uiPriority w:val="99"/>
     <w:semiHidden/>
     <w:unhideWhenUsed/>
   </w:style>
-  <w:style w:type="character" w:styleId="a3">
+  <w:style w:type="character" w:styleId="PlaceholderText">
     <w:name w:val="Placeholder Text"/>
-    <w:basedOn w:val="a0"/>
+    <w:basedOn w:val="DefaultParagraphFont"/>
     <w:uiPriority w:val="99"/>
     <w:semiHidden/>
     <w:rsid w:val="0042516D"/>
@@ -4379,6 +4149,15 @@
 </file>
 
 <file path=customXml/item1.xml><?xml version="1.0" encoding="utf-8"?>
+<?mso-contentType ?>
+<FormTemplates xmlns="http://schemas.microsoft.com/sharepoint/v3/contenttype/forms">
+  <Display>DocumentLibraryForm</Display>
+  <Edit>DocumentLibraryForm</Edit>
+  <New>DocumentLibraryForm</New>
+</FormTemplates>
+</file>
+
+<file path=customXml/item2.xml><?xml version="1.0" encoding="utf-8"?>
 <ct:contentTypeSchema xmlns:ct="http://schemas.microsoft.com/office/2006/metadata/contentType" xmlns:ma="http://schemas.microsoft.com/office/2006/metadata/properties/metaAttributes" ct:_="" ma:_="" ma:contentTypeName="Document" ma:contentTypeID="0x010100834FB02BC889714DB51638CD039BDD91" ma:contentTypeVersion="10" ma:contentTypeDescription="Create a new document." ma:contentTypeScope="" ma:versionID="5dfb967f35fdb0d3e238b001ac63be57">
   <xsd:schema xmlns:xsd="http://www.w3.org/2001/XMLSchema" xmlns:xs="http://www.w3.org/2001/XMLSchema" xmlns:p="http://schemas.microsoft.com/office/2006/metadata/properties" xmlns:ns3="925b3116-1991-41fa-8529-2f009b63666d" xmlns:ns4="da19f4fb-9264-4c17-9359-66e327aa6fea" targetNamespace="http://schemas.microsoft.com/office/2006/metadata/properties" ma:root="true" ma:fieldsID="c5b74c7d9ae0e2870c5ab88c41f6f02e" ns3:_="" ns4:_="">
     <xsd:import namespace="925b3116-1991-41fa-8529-2f009b63666d"/>
@@ -4581,15 +4360,6 @@
 </ct:contentTypeSchema>
 </file>
 
-<file path=customXml/item2.xml><?xml version="1.0" encoding="utf-8"?>
-<?mso-contentType ?>
-<FormTemplates xmlns="http://schemas.microsoft.com/sharepoint/v3/contenttype/forms">
-  <Display>DocumentLibraryForm</Display>
-  <Edit>DocumentLibraryForm</Edit>
-  <New>DocumentLibraryForm</New>
-</FormTemplates>
-</file>
-
 <file path=customXml/item3.xml><?xml version="1.0" encoding="utf-8"?>
 <p:properties xmlns:p="http://schemas.microsoft.com/office/2006/metadata/properties" xmlns:xsi="http://www.w3.org/2001/XMLSchema-instance" xmlns:pc="http://schemas.microsoft.com/office/infopath/2007/PartnerControls">
   <documentManagement/>
@@ -4597,6 +4367,14 @@
 </file>
 
 <file path=customXml/itemProps1.xml><?xml version="1.0" encoding="utf-8"?>
+<ds:datastoreItem xmlns:ds="http://schemas.openxmlformats.org/officeDocument/2006/customXml" ds:itemID="{EE20C0BC-7DE5-4F7A-8B77-34EDCADDBDDF}">
+  <ds:schemaRefs>
+    <ds:schemaRef ds:uri="http://schemas.microsoft.com/sharepoint/v3/contenttype/forms"/>
+  </ds:schemaRefs>
+</ds:datastoreItem>
+</file>
+
+<file path=customXml/itemProps2.xml><?xml version="1.0" encoding="utf-8"?>
 <ds:datastoreItem xmlns:ds="http://schemas.openxmlformats.org/officeDocument/2006/customXml" ds:itemID="{198EF3DE-D4EC-4B54-B183-22A37A887808}">
   <ds:schemaRefs>
     <ds:schemaRef ds:uri="http://schemas.microsoft.com/office/2006/metadata/contentType"/>
@@ -4615,14 +4393,6 @@
 </ds:datastoreItem>
 </file>
 
-<file path=customXml/itemProps2.xml><?xml version="1.0" encoding="utf-8"?>
-<ds:datastoreItem xmlns:ds="http://schemas.openxmlformats.org/officeDocument/2006/customXml" ds:itemID="{EE20C0BC-7DE5-4F7A-8B77-34EDCADDBDDF}">
-  <ds:schemaRefs>
-    <ds:schemaRef ds:uri="http://schemas.microsoft.com/sharepoint/v3/contenttype/forms"/>
-  </ds:schemaRefs>
-</ds:datastoreItem>
-</file>
-
 <file path=customXml/itemProps3.xml><?xml version="1.0" encoding="utf-8"?>
 <ds:datastoreItem xmlns:ds="http://schemas.openxmlformats.org/officeDocument/2006/customXml" ds:itemID="{CF6C7B6E-D565-4068-8C0D-6DB1020E83D5}">
   <ds:schemaRefs>

</xml_diff>